<commit_message>
Update DIO - Collections e Streams Java.docx
</commit_message>
<xml_diff>
--- a/DIO - Collections e Streams Java.docx
+++ b/DIO - Collections e Streams Java.docx
@@ -68,6 +68,7 @@
     </w:p>
     <w:p>
       <w:pPr>
+        <w:jc w:val="center"/>
         <w:rPr>
           <w:b/>
           <w:bCs/>
@@ -84,6 +85,8 @@
         </w:rPr>
         <w:t>Java.util.List</w:t>
       </w:r>
+      <w:bookmarkStart w:id="0" w:name="_GoBack"/>
+      <w:bookmarkEnd w:id="0"/>
       <w:proofErr w:type="spellEnd"/>
       <w:proofErr w:type="gramEnd"/>
     </w:p>
@@ -217,6 +220,7 @@
     </w:p>
     <w:p>
       <w:pPr>
+        <w:jc w:val="center"/>
         <w:rPr>
           <w:b/>
           <w:bCs/>
@@ -405,6 +409,7 @@
     </w:p>
     <w:p>
       <w:pPr>
+        <w:jc w:val="center"/>
         <w:rPr>
           <w:b/>
           <w:bCs/>
@@ -534,7 +539,7 @@
           </mc:Choice>
           <mc:Fallback>
             <w:pict>
-              <v:shapetype w14:anchorId="78F4212E" id="_x0000_t102" coordsize="21600,21600" o:spt="102" adj="12960,19440,14400" path="ar,0@23@3@22,,0@4,0@15@23@1,0@7@2@13l@2@14@22@8@2@12wa,0@23@3@2@11@26@17,0@15@23@1@26@17@22@15xear,0@23@3,0@4@26@17nfe">
+              <v:shapetype w14:anchorId="5BBD09FD" id="_x0000_t102" coordsize="21600,21600" o:spt="102" adj="12960,19440,14400" path="ar,0@23@3@22,,0@4,0@15@23@1,0@7@2@13l@2@14@22@8@2@12wa,0@23@3@2@11@26@17,0@15@23@1@26@17@22@15xear,0@23@3,0@4@26@17nfe">
                 <v:stroke joinstyle="miter"/>
                 <v:formulas>
                   <v:f eqn="val #0"/>
@@ -698,7 +703,7 @@
           </mc:Choice>
           <mc:Fallback>
             <w:pict>
-              <v:shape w14:anchorId="02C53CD2" id="Curved Right Arrow 1" o:spid="_x0000_s1026" type="#_x0000_t102" style="position:absolute;margin-left:38.5pt;margin-top:2.6pt;width:26.5pt;height:13pt;z-index:251659264;visibility:visible;mso-wrap-style:square;mso-wrap-distance-left:9pt;mso-wrap-distance-top:0;mso-wrap-distance-right:9pt;mso-wrap-distance-bottom:0;mso-position-horizontal:absolute;mso-position-horizontal-relative:text;mso-position-vertical:absolute;mso-position-vertical-relative:text;v-text-anchor:middle" o:gfxdata="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" adj="10800,18900,18951" fillcolor="#4472c4 [3204]" strokecolor="#1f3763 [1604]" strokeweight="1pt"/>
+              <v:shape w14:anchorId="776F7D55" id="Curved Right Arrow 1" o:spid="_x0000_s1026" type="#_x0000_t102" style="position:absolute;margin-left:38.5pt;margin-top:2.6pt;width:26.5pt;height:13pt;z-index:251659264;visibility:visible;mso-wrap-style:square;mso-wrap-distance-left:9pt;mso-wrap-distance-top:0;mso-wrap-distance-right:9pt;mso-wrap-distance-bottom:0;mso-position-horizontal:absolute;mso-position-horizontal-relative:text;mso-position-vertical:absolute;mso-position-vertical-relative:text;v-text-anchor:middle" o:gfxdata="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" adj="10800,18900,18951" fillcolor="#4472c4 [3204]" strokecolor="#1f3763 [1604]" strokeweight="1pt"/>
             </w:pict>
           </mc:Fallback>
         </mc:AlternateContent>
@@ -885,7 +890,7 @@
           </mc:Choice>
           <mc:Fallback>
             <w:pict>
-              <v:shape w14:anchorId="1F6560A2" id="Curved Right Arrow 2" o:spid="_x0000_s1026" type="#_x0000_t102" style="position:absolute;margin-left:38.5pt;margin-top:3pt;width:26.5pt;height:13pt;z-index:251661312;visibility:visible;mso-wrap-style:square;mso-wrap-distance-left:9pt;mso-wrap-distance-top:0;mso-wrap-distance-right:9pt;mso-wrap-distance-bottom:0;mso-position-horizontal:absolute;mso-position-horizontal-relative:text;mso-position-vertical:absolute;mso-position-vertical-relative:text;v-text-anchor:middle" o:gfxdata="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" adj="10800,18900,18951" fillcolor="#4472c4 [3204]" strokecolor="#1f3763 [1604]" strokeweight="1pt"/>
+              <v:shape w14:anchorId="36FD91B5" id="Curved Right Arrow 2" o:spid="_x0000_s1026" type="#_x0000_t102" style="position:absolute;margin-left:38.5pt;margin-top:3pt;width:26.5pt;height:13pt;z-index:251661312;visibility:visible;mso-wrap-style:square;mso-wrap-distance-left:9pt;mso-wrap-distance-top:0;mso-wrap-distance-right:9pt;mso-wrap-distance-bottom:0;mso-position-horizontal:absolute;mso-position-horizontal-relative:text;mso-position-vertical:absolute;mso-position-vertical-relative:text;v-text-anchor:middle" o:gfxdata="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" adj="10800,18900,18951" fillcolor="#4472c4 [3204]" strokecolor="#1f3763 [1604]" strokeweight="1pt"/>
             </w:pict>
           </mc:Fallback>
         </mc:AlternateContent>
@@ -996,7 +1001,7 @@
           </mc:Choice>
           <mc:Fallback>
             <w:pict>
-              <v:shape w14:anchorId="778053C8" id="Curved Right Arrow 3" o:spid="_x0000_s1026" type="#_x0000_t102" style="position:absolute;margin-left:38.5pt;margin-top:2.2pt;width:26.5pt;height:13pt;z-index:251663360;visibility:visible;mso-wrap-style:square;mso-wrap-distance-left:9pt;mso-wrap-distance-top:0;mso-wrap-distance-right:9pt;mso-wrap-distance-bottom:0;mso-position-horizontal:absolute;mso-position-horizontal-relative:text;mso-position-vertical:absolute;mso-position-vertical-relative:text;v-text-anchor:middle" o:gfxdata="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" adj="10800,18900,18951" fillcolor="#4472c4 [3204]" strokecolor="#1f3763 [1604]" strokeweight="1pt"/>
+              <v:shape w14:anchorId="2305DAA7" id="Curved Right Arrow 3" o:spid="_x0000_s1026" type="#_x0000_t102" style="position:absolute;margin-left:38.5pt;margin-top:2.2pt;width:26.5pt;height:13pt;z-index:251663360;visibility:visible;mso-wrap-style:square;mso-wrap-distance-left:9pt;mso-wrap-distance-top:0;mso-wrap-distance-right:9pt;mso-wrap-distance-bottom:0;mso-position-horizontal:absolute;mso-position-horizontal-relative:text;mso-position-vertical:absolute;mso-position-vertical-relative:text;v-text-anchor:middle" o:gfxdata="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" adj="10800,18900,18951" fillcolor="#4472c4 [3204]" strokecolor="#1f3763 [1604]" strokeweight="1pt"/>
             </w:pict>
           </mc:Fallback>
         </mc:AlternateContent>
@@ -1251,9 +1256,9 @@
           <w:lang w:val="pt-BR"/>
         </w:rPr>
         <w:drawing>
-          <wp:inline distT="0" distB="0" distL="0" distR="0" wp14:anchorId="28DCCBA7" wp14:editId="3D4DECB5">
-            <wp:extent cx="5094568" cy="1752600"/>
-            <wp:effectExtent l="0" t="0" r="0" b="0"/>
+          <wp:inline distT="0" distB="0" distL="0" distR="0" wp14:anchorId="28DCCBA7" wp14:editId="6FA9F0CB">
+            <wp:extent cx="4826000" cy="1660210"/>
+            <wp:effectExtent l="0" t="0" r="0" b="3810"/>
             <wp:docPr id="5" name="Picture 5" descr="Table&#10;&#10;Description automatically generated"/>
             <wp:cNvGraphicFramePr>
               <a:graphicFrameLocks xmlns:a="http://schemas.openxmlformats.org/drawingml/2006/main" noChangeAspect="1"/>
@@ -1280,7 +1285,7 @@
                   <pic:spPr>
                     <a:xfrm>
                       <a:off x="0" y="0"/>
-                      <a:ext cx="5119139" cy="1761053"/>
+                      <a:ext cx="4855458" cy="1670344"/>
                     </a:xfrm>
                     <a:prstGeom prst="rect">
                       <a:avLst/>
@@ -1292,8 +1297,512 @@
           </wp:inline>
         </w:drawing>
       </w:r>
-      <w:bookmarkStart w:id="0" w:name="_GoBack"/>
-      <w:bookmarkEnd w:id="0"/>
+    </w:p>
+    <w:p>
+      <w:pPr>
+        <w:pStyle w:val="ListParagraph"/>
+        <w:ind w:left="0"/>
+        <w:rPr>
+          <w:lang w:val="pt-BR"/>
+        </w:rPr>
+      </w:pPr>
+      <w:proofErr w:type="spellStart"/>
+      <w:r>
+        <w:rPr>
+          <w:b/>
+          <w:bCs/>
+          <w:lang w:val="pt-BR"/>
+        </w:rPr>
+        <w:lastRenderedPageBreak/>
+        <w:t>TreeSet</w:t>
+      </w:r>
+      <w:proofErr w:type="spellEnd"/>
+    </w:p>
+    <w:p>
+      <w:pPr>
+        <w:pStyle w:val="ListParagraph"/>
+        <w:ind w:left="0"/>
+        <w:rPr>
+          <w:lang w:val="pt-BR"/>
+        </w:rPr>
+      </w:pPr>
+    </w:p>
+    <w:p>
+      <w:pPr>
+        <w:pStyle w:val="ListParagraph"/>
+        <w:numPr>
+          <w:ilvl w:val="0"/>
+          <w:numId w:val="5"/>
+        </w:numPr>
+        <w:rPr>
+          <w:lang w:val="pt-BR"/>
+        </w:rPr>
+      </w:pPr>
+      <w:r>
+        <w:rPr>
+          <w:b/>
+          <w:bCs/>
+          <w:noProof/>
+          <w:lang w:val="pt-BR"/>
+        </w:rPr>
+        <mc:AlternateContent>
+          <mc:Choice Requires="wps">
+            <w:drawing>
+              <wp:anchor distT="0" distB="0" distL="114300" distR="114300" simplePos="0" relativeHeight="251667456" behindDoc="0" locked="0" layoutInCell="1" allowOverlap="1" wp14:anchorId="102EA063" wp14:editId="759DB83C">
+                <wp:simplePos x="0" y="0"/>
+                <wp:positionH relativeFrom="column">
+                  <wp:posOffset>501650</wp:posOffset>
+                </wp:positionH>
+                <wp:positionV relativeFrom="paragraph">
+                  <wp:posOffset>394970</wp:posOffset>
+                </wp:positionV>
+                <wp:extent cx="336550" cy="165100"/>
+                <wp:effectExtent l="0" t="0" r="31750" b="25400"/>
+                <wp:wrapNone/>
+                <wp:docPr id="6" name="Curved Right Arrow 6"/>
+                <wp:cNvGraphicFramePr/>
+                <a:graphic xmlns:a="http://schemas.openxmlformats.org/drawingml/2006/main">
+                  <a:graphicData uri="http://schemas.microsoft.com/office/word/2010/wordprocessingShape">
+                    <wps:wsp>
+                      <wps:cNvSpPr/>
+                      <wps:spPr>
+                        <a:xfrm>
+                          <a:off x="0" y="0"/>
+                          <a:ext cx="336550" cy="165100"/>
+                        </a:xfrm>
+                        <a:prstGeom prst="curvedRightArrow">
+                          <a:avLst/>
+                        </a:prstGeom>
+                      </wps:spPr>
+                      <wps:style>
+                        <a:lnRef idx="2">
+                          <a:schemeClr val="accent1">
+                            <a:shade val="50000"/>
+                          </a:schemeClr>
+                        </a:lnRef>
+                        <a:fillRef idx="1">
+                          <a:schemeClr val="accent1"/>
+                        </a:fillRef>
+                        <a:effectRef idx="0">
+                          <a:schemeClr val="accent1"/>
+                        </a:effectRef>
+                        <a:fontRef idx="minor">
+                          <a:schemeClr val="lt1"/>
+                        </a:fontRef>
+                      </wps:style>
+                      <wps:bodyPr rot="0" spcFirstLastPara="0" vertOverflow="overflow" horzOverflow="overflow" vert="horz" wrap="square" lIns="91440" tIns="45720" rIns="91440" bIns="45720" numCol="1" spcCol="0" rtlCol="0" fromWordArt="0" anchor="ctr" anchorCtr="0" forceAA="0" compatLnSpc="1">
+                        <a:prstTxWarp prst="textNoShape">
+                          <a:avLst/>
+                        </a:prstTxWarp>
+                        <a:noAutofit/>
+                      </wps:bodyPr>
+                    </wps:wsp>
+                  </a:graphicData>
+                </a:graphic>
+              </wp:anchor>
+            </w:drawing>
+          </mc:Choice>
+          <mc:Fallback>
+            <w:pict>
+              <v:shape w14:anchorId="1590B66D" id="Curved Right Arrow 6" o:spid="_x0000_s1026" type="#_x0000_t102" style="position:absolute;margin-left:39.5pt;margin-top:31.1pt;width:26.5pt;height:13pt;z-index:251667456;visibility:visible;mso-wrap-style:square;mso-wrap-distance-left:9pt;mso-wrap-distance-top:0;mso-wrap-distance-right:9pt;mso-wrap-distance-bottom:0;mso-position-horizontal:absolute;mso-position-horizontal-relative:text;mso-position-vertical:absolute;mso-position-vertical-relative:text;v-text-anchor:middle" o:gfxdata="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" adj="10800,18900,18951" fillcolor="#4472c4 [3204]" strokecolor="#1f3763 [1604]" strokeweight="1pt"/>
+            </w:pict>
+          </mc:Fallback>
+        </mc:AlternateContent>
+      </w:r>
+      <w:r>
+        <w:rPr>
+          <w:lang w:val="pt-BR"/>
+        </w:rPr>
+        <w:t>Toda vez em que é modificada a sua estrutura, o algoritmo de ordenação de árvore é aplicado novamente</w:t>
+      </w:r>
+      <w:r>
+        <w:rPr>
+          <w:lang w:val="pt-BR"/>
+        </w:rPr>
+        <w:br/>
+      </w:r>
+      <w:r>
+        <w:rPr>
+          <w:lang w:val="pt-BR"/>
+        </w:rPr>
+        <w:tab/>
+        <w:t>Causa um problema de performance a mais.</w:t>
+      </w:r>
+    </w:p>
+    <w:p>
+      <w:pPr>
+        <w:pStyle w:val="ListParagraph"/>
+        <w:numPr>
+          <w:ilvl w:val="0"/>
+          <w:numId w:val="4"/>
+        </w:numPr>
+        <w:rPr>
+          <w:lang w:val="pt-BR"/>
+        </w:rPr>
+      </w:pPr>
+      <w:r>
+        <w:rPr>
+          <w:lang w:val="pt-BR"/>
+        </w:rPr>
+        <w:t xml:space="preserve">A </w:t>
+      </w:r>
+      <w:r>
+        <w:rPr>
+          <w:b/>
+          <w:bCs/>
+          <w:lang w:val="pt-BR"/>
+        </w:rPr>
+        <w:t>leitura</w:t>
+      </w:r>
+      <w:r>
+        <w:rPr>
+          <w:lang w:val="pt-BR"/>
+        </w:rPr>
+        <w:t xml:space="preserve"> do </w:t>
+      </w:r>
+      <w:proofErr w:type="spellStart"/>
+      <w:r>
+        <w:rPr>
+          <w:lang w:val="pt-BR"/>
+        </w:rPr>
+        <w:t>TreeSet</w:t>
+      </w:r>
+      <w:proofErr w:type="spellEnd"/>
+      <w:r>
+        <w:rPr>
+          <w:lang w:val="pt-BR"/>
+        </w:rPr>
+        <w:t xml:space="preserve"> é bastante performática, mas a </w:t>
+      </w:r>
+      <w:r>
+        <w:rPr>
+          <w:b/>
+          <w:bCs/>
+          <w:lang w:val="pt-BR"/>
+        </w:rPr>
+        <w:t>modificação</w:t>
+      </w:r>
+      <w:r>
+        <w:rPr>
+          <w:lang w:val="pt-BR"/>
+        </w:rPr>
+        <w:t xml:space="preserve"> dispara uma nova ordenação, que pode ser um grande problema</w:t>
+      </w:r>
+      <w:r>
+        <w:rPr>
+          <w:lang w:val="pt-BR"/>
+        </w:rPr>
+        <w:t xml:space="preserve"> em termos de performance</w:t>
+      </w:r>
+      <w:r>
+        <w:rPr>
+          <w:lang w:val="pt-BR"/>
+        </w:rPr>
+        <w:t xml:space="preserve">, dependendo do tamanho do </w:t>
+      </w:r>
+      <w:proofErr w:type="spellStart"/>
+      <w:r>
+        <w:rPr>
+          <w:lang w:val="pt-BR"/>
+        </w:rPr>
+        <w:t>TreeSet</w:t>
+      </w:r>
+      <w:proofErr w:type="spellEnd"/>
+    </w:p>
+    <w:p>
+      <w:pPr>
+        <w:rPr>
+          <w:lang w:val="pt-BR"/>
+        </w:rPr>
+      </w:pPr>
+    </w:p>
+    <w:p>
+      <w:pPr>
+        <w:rPr>
+          <w:b/>
+          <w:bCs/>
+          <w:lang w:val="pt-BR"/>
+        </w:rPr>
+      </w:pPr>
+      <w:r>
+        <w:rPr>
+          <w:b/>
+          <w:bCs/>
+          <w:lang w:val="pt-BR"/>
+        </w:rPr>
+        <w:t>Comparação</w:t>
+      </w:r>
+      <w:r>
+        <w:rPr>
+          <w:b/>
+          <w:bCs/>
+          <w:lang w:val="pt-BR"/>
+        </w:rPr>
+        <w:t xml:space="preserve"> dos tipos de Set</w:t>
+      </w:r>
+    </w:p>
+    <w:p>
+      <w:pPr>
+        <w:rPr>
+          <w:b/>
+          <w:bCs/>
+          <w:lang w:val="pt-BR"/>
+        </w:rPr>
+      </w:pPr>
+    </w:p>
+    <w:p>
+      <w:pPr>
+        <w:pStyle w:val="ListParagraph"/>
+        <w:numPr>
+          <w:ilvl w:val="0"/>
+          <w:numId w:val="4"/>
+        </w:numPr>
+        <w:rPr>
+          <w:lang w:val="pt-BR"/>
+        </w:rPr>
+      </w:pPr>
+      <w:proofErr w:type="spellStart"/>
+      <w:r>
+        <w:rPr>
+          <w:b/>
+          <w:bCs/>
+          <w:lang w:val="pt-BR"/>
+        </w:rPr>
+        <w:t>HashSet</w:t>
+      </w:r>
+      <w:proofErr w:type="spellEnd"/>
+      <w:r>
+        <w:rPr>
+          <w:lang w:val="pt-BR"/>
+        </w:rPr>
+        <w:t xml:space="preserve"> -&gt; performático, mas não garante ordem e não permite ordenação</w:t>
+      </w:r>
+    </w:p>
+    <w:p>
+      <w:pPr>
+        <w:pStyle w:val="ListParagraph"/>
+        <w:numPr>
+          <w:ilvl w:val="0"/>
+          <w:numId w:val="4"/>
+        </w:numPr>
+        <w:rPr>
+          <w:lang w:val="pt-BR"/>
+        </w:rPr>
+      </w:pPr>
+      <w:r>
+        <w:rPr>
+          <w:b/>
+          <w:bCs/>
+          <w:noProof/>
+          <w:lang w:val="pt-BR"/>
+        </w:rPr>
+        <mc:AlternateContent>
+          <mc:Choice Requires="wps">
+            <w:drawing>
+              <wp:anchor distT="0" distB="0" distL="114300" distR="114300" simplePos="0" relativeHeight="251669504" behindDoc="0" locked="0" layoutInCell="1" allowOverlap="1" wp14:anchorId="233BD8E0" wp14:editId="71AB1F56">
+                <wp:simplePos x="0" y="0"/>
+                <wp:positionH relativeFrom="column">
+                  <wp:posOffset>501650</wp:posOffset>
+                </wp:positionH>
+                <wp:positionV relativeFrom="paragraph">
+                  <wp:posOffset>371475</wp:posOffset>
+                </wp:positionV>
+                <wp:extent cx="336550" cy="165100"/>
+                <wp:effectExtent l="0" t="0" r="31750" b="25400"/>
+                <wp:wrapNone/>
+                <wp:docPr id="7" name="Curved Right Arrow 7"/>
+                <wp:cNvGraphicFramePr/>
+                <a:graphic xmlns:a="http://schemas.openxmlformats.org/drawingml/2006/main">
+                  <a:graphicData uri="http://schemas.microsoft.com/office/word/2010/wordprocessingShape">
+                    <wps:wsp>
+                      <wps:cNvSpPr/>
+                      <wps:spPr>
+                        <a:xfrm>
+                          <a:off x="0" y="0"/>
+                          <a:ext cx="336550" cy="165100"/>
+                        </a:xfrm>
+                        <a:prstGeom prst="curvedRightArrow">
+                          <a:avLst/>
+                        </a:prstGeom>
+                      </wps:spPr>
+                      <wps:style>
+                        <a:lnRef idx="2">
+                          <a:schemeClr val="accent1">
+                            <a:shade val="50000"/>
+                          </a:schemeClr>
+                        </a:lnRef>
+                        <a:fillRef idx="1">
+                          <a:schemeClr val="accent1"/>
+                        </a:fillRef>
+                        <a:effectRef idx="0">
+                          <a:schemeClr val="accent1"/>
+                        </a:effectRef>
+                        <a:fontRef idx="minor">
+                          <a:schemeClr val="lt1"/>
+                        </a:fontRef>
+                      </wps:style>
+                      <wps:bodyPr rot="0" spcFirstLastPara="0" vertOverflow="overflow" horzOverflow="overflow" vert="horz" wrap="square" lIns="91440" tIns="45720" rIns="91440" bIns="45720" numCol="1" spcCol="0" rtlCol="0" fromWordArt="0" anchor="ctr" anchorCtr="0" forceAA="0" compatLnSpc="1">
+                        <a:prstTxWarp prst="textNoShape">
+                          <a:avLst/>
+                        </a:prstTxWarp>
+                        <a:noAutofit/>
+                      </wps:bodyPr>
+                    </wps:wsp>
+                  </a:graphicData>
+                </a:graphic>
+              </wp:anchor>
+            </w:drawing>
+          </mc:Choice>
+          <mc:Fallback>
+            <w:pict>
+              <v:shape w14:anchorId="47C5649A" id="Curved Right Arrow 7" o:spid="_x0000_s1026" type="#_x0000_t102" style="position:absolute;margin-left:39.5pt;margin-top:29.25pt;width:26.5pt;height:13pt;z-index:251669504;visibility:visible;mso-wrap-style:square;mso-wrap-distance-left:9pt;mso-wrap-distance-top:0;mso-wrap-distance-right:9pt;mso-wrap-distance-bottom:0;mso-position-horizontal:absolute;mso-position-horizontal-relative:text;mso-position-vertical:absolute;mso-position-vertical-relative:text;v-text-anchor:middle" o:gfxdata="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" adj="10800,18900,18951" fillcolor="#4472c4 [3204]" strokecolor="#1f3763 [1604]" strokeweight="1pt"/>
+            </w:pict>
+          </mc:Fallback>
+        </mc:AlternateContent>
+      </w:r>
+      <w:proofErr w:type="spellStart"/>
+      <w:r>
+        <w:rPr>
+          <w:b/>
+          <w:bCs/>
+          <w:lang w:val="pt-BR"/>
+        </w:rPr>
+        <w:t>LinkedHashSet</w:t>
+      </w:r>
+      <w:proofErr w:type="spellEnd"/>
+      <w:r>
+        <w:rPr>
+          <w:lang w:val="pt-BR"/>
+        </w:rPr>
+        <w:t xml:space="preserve"> -&gt; Um pouco menos performático, pois garante a ordem de inserção dos elementos.</w:t>
+      </w:r>
+      <w:r>
+        <w:rPr>
+          <w:lang w:val="pt-BR"/>
+        </w:rPr>
+        <w:br/>
+      </w:r>
+      <w:r>
+        <w:rPr>
+          <w:lang w:val="pt-BR"/>
+        </w:rPr>
+        <w:tab/>
+        <w:t>Não deve ser usado onde performance é extremamente importante.</w:t>
+      </w:r>
+    </w:p>
+    <w:p>
+      <w:pPr>
+        <w:pStyle w:val="ListParagraph"/>
+        <w:numPr>
+          <w:ilvl w:val="0"/>
+          <w:numId w:val="4"/>
+        </w:numPr>
+        <w:rPr>
+          <w:lang w:val="pt-BR"/>
+        </w:rPr>
+      </w:pPr>
+      <w:r>
+        <w:rPr>
+          <w:b/>
+          <w:bCs/>
+          <w:noProof/>
+          <w:lang w:val="pt-BR"/>
+        </w:rPr>
+        <mc:AlternateContent>
+          <mc:Choice Requires="wps">
+            <w:drawing>
+              <wp:anchor distT="0" distB="0" distL="114300" distR="114300" simplePos="0" relativeHeight="251671552" behindDoc="0" locked="0" layoutInCell="1" allowOverlap="1" wp14:anchorId="44E864E2" wp14:editId="45D2C5FD">
+                <wp:simplePos x="0" y="0"/>
+                <wp:positionH relativeFrom="column">
+                  <wp:posOffset>501650</wp:posOffset>
+                </wp:positionH>
+                <wp:positionV relativeFrom="paragraph">
+                  <wp:posOffset>371475</wp:posOffset>
+                </wp:positionV>
+                <wp:extent cx="336550" cy="165100"/>
+                <wp:effectExtent l="0" t="0" r="31750" b="25400"/>
+                <wp:wrapNone/>
+                <wp:docPr id="8" name="Curved Right Arrow 8"/>
+                <wp:cNvGraphicFramePr/>
+                <a:graphic xmlns:a="http://schemas.openxmlformats.org/drawingml/2006/main">
+                  <a:graphicData uri="http://schemas.microsoft.com/office/word/2010/wordprocessingShape">
+                    <wps:wsp>
+                      <wps:cNvSpPr/>
+                      <wps:spPr>
+                        <a:xfrm>
+                          <a:off x="0" y="0"/>
+                          <a:ext cx="336550" cy="165100"/>
+                        </a:xfrm>
+                        <a:prstGeom prst="curvedRightArrow">
+                          <a:avLst/>
+                        </a:prstGeom>
+                      </wps:spPr>
+                      <wps:style>
+                        <a:lnRef idx="2">
+                          <a:schemeClr val="accent1">
+                            <a:shade val="50000"/>
+                          </a:schemeClr>
+                        </a:lnRef>
+                        <a:fillRef idx="1">
+                          <a:schemeClr val="accent1"/>
+                        </a:fillRef>
+                        <a:effectRef idx="0">
+                          <a:schemeClr val="accent1"/>
+                        </a:effectRef>
+                        <a:fontRef idx="minor">
+                          <a:schemeClr val="lt1"/>
+                        </a:fontRef>
+                      </wps:style>
+                      <wps:bodyPr rot="0" spcFirstLastPara="0" vertOverflow="overflow" horzOverflow="overflow" vert="horz" wrap="square" lIns="91440" tIns="45720" rIns="91440" bIns="45720" numCol="1" spcCol="0" rtlCol="0" fromWordArt="0" anchor="ctr" anchorCtr="0" forceAA="0" compatLnSpc="1">
+                        <a:prstTxWarp prst="textNoShape">
+                          <a:avLst/>
+                        </a:prstTxWarp>
+                        <a:noAutofit/>
+                      </wps:bodyPr>
+                    </wps:wsp>
+                  </a:graphicData>
+                </a:graphic>
+              </wp:anchor>
+            </w:drawing>
+          </mc:Choice>
+          <mc:Fallback>
+            <w:pict>
+              <v:shape w14:anchorId="1C21DBB6" id="Curved Right Arrow 8" o:spid="_x0000_s1026" type="#_x0000_t102" style="position:absolute;margin-left:39.5pt;margin-top:29.25pt;width:26.5pt;height:13pt;z-index:251671552;visibility:visible;mso-wrap-style:square;mso-wrap-distance-left:9pt;mso-wrap-distance-top:0;mso-wrap-distance-right:9pt;mso-wrap-distance-bottom:0;mso-position-horizontal:absolute;mso-position-horizontal-relative:text;mso-position-vertical:absolute;mso-position-vertical-relative:text;v-text-anchor:middle" o:gfxdata="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" adj="10800,18900,18951" fillcolor="#4472c4 [3204]" strokecolor="#1f3763 [1604]" strokeweight="1pt"/>
+            </w:pict>
+          </mc:Fallback>
+        </mc:AlternateContent>
+      </w:r>
+      <w:r>
+        <w:rPr>
+          <w:b/>
+          <w:bCs/>
+          <w:noProof/>
+          <w:lang w:val="pt-BR"/>
+        </w:rPr>
+        <w:t xml:space="preserve">TreeSet </w:t>
+      </w:r>
+      <w:r>
+        <w:rPr>
+          <w:noProof/>
+          <w:lang w:val="pt-BR"/>
+        </w:rPr>
+        <w:t>-&gt; Muito performático para leitura, mas muito demorado para se aplicar ordenação.</w:t>
+      </w:r>
+      <w:r>
+        <w:rPr>
+          <w:noProof/>
+          <w:lang w:val="pt-BR"/>
+        </w:rPr>
+        <w:br/>
+      </w:r>
+      <w:r>
+        <w:rPr>
+          <w:noProof/>
+          <w:lang w:val="pt-BR"/>
+        </w:rPr>
+        <w:tab/>
+        <w:t>Permite alteração da ordem através de Comparators</w:t>
+      </w:r>
     </w:p>
     <w:sectPr>
       <w:pgSz w:w="11900" w:h="16840"/>
@@ -1532,9 +2041,233 @@
     </w:lvl>
   </w:abstractNum>
   <w:abstractNum w:abstractNumId="2" w15:restartNumberingAfterBreak="0">
+    <w:nsid w:val="50324C0D"/>
+    <w:multiLevelType w:val="hybridMultilevel"/>
+    <w:tmpl w:val="79701C36"/>
+    <w:lvl w:ilvl="0" w:tplc="F2F660EC">
+      <w:numFmt w:val="bullet"/>
+      <w:lvlText w:val="-"/>
+      <w:lvlJc w:val="left"/>
+      <w:pPr>
+        <w:ind w:left="720" w:hanging="360"/>
+      </w:pPr>
+      <w:rPr>
+        <w:rFonts w:ascii="Calibri" w:eastAsiaTheme="minorHAnsi" w:hAnsi="Calibri" w:cs="Calibri" w:hint="default"/>
+      </w:rPr>
+    </w:lvl>
+    <w:lvl w:ilvl="1" w:tplc="04090003" w:tentative="1">
+      <w:start w:val="1"/>
+      <w:numFmt w:val="bullet"/>
+      <w:lvlText w:val="o"/>
+      <w:lvlJc w:val="left"/>
+      <w:pPr>
+        <w:ind w:left="1440" w:hanging="360"/>
+      </w:pPr>
+      <w:rPr>
+        <w:rFonts w:ascii="Courier New" w:hAnsi="Courier New" w:cs="Courier New" w:hint="default"/>
+      </w:rPr>
+    </w:lvl>
+    <w:lvl w:ilvl="2" w:tplc="04090005" w:tentative="1">
+      <w:start w:val="1"/>
+      <w:numFmt w:val="bullet"/>
+      <w:lvlText w:val=""/>
+      <w:lvlJc w:val="left"/>
+      <w:pPr>
+        <w:ind w:left="2160" w:hanging="360"/>
+      </w:pPr>
+      <w:rPr>
+        <w:rFonts w:ascii="Wingdings" w:hAnsi="Wingdings" w:hint="default"/>
+      </w:rPr>
+    </w:lvl>
+    <w:lvl w:ilvl="3" w:tplc="04090001" w:tentative="1">
+      <w:start w:val="1"/>
+      <w:numFmt w:val="bullet"/>
+      <w:lvlText w:val=""/>
+      <w:lvlJc w:val="left"/>
+      <w:pPr>
+        <w:ind w:left="2880" w:hanging="360"/>
+      </w:pPr>
+      <w:rPr>
+        <w:rFonts w:ascii="Symbol" w:hAnsi="Symbol" w:hint="default"/>
+      </w:rPr>
+    </w:lvl>
+    <w:lvl w:ilvl="4" w:tplc="04090003" w:tentative="1">
+      <w:start w:val="1"/>
+      <w:numFmt w:val="bullet"/>
+      <w:lvlText w:val="o"/>
+      <w:lvlJc w:val="left"/>
+      <w:pPr>
+        <w:ind w:left="3600" w:hanging="360"/>
+      </w:pPr>
+      <w:rPr>
+        <w:rFonts w:ascii="Courier New" w:hAnsi="Courier New" w:cs="Courier New" w:hint="default"/>
+      </w:rPr>
+    </w:lvl>
+    <w:lvl w:ilvl="5" w:tplc="04090005" w:tentative="1">
+      <w:start w:val="1"/>
+      <w:numFmt w:val="bullet"/>
+      <w:lvlText w:val=""/>
+      <w:lvlJc w:val="left"/>
+      <w:pPr>
+        <w:ind w:left="4320" w:hanging="360"/>
+      </w:pPr>
+      <w:rPr>
+        <w:rFonts w:ascii="Wingdings" w:hAnsi="Wingdings" w:hint="default"/>
+      </w:rPr>
+    </w:lvl>
+    <w:lvl w:ilvl="6" w:tplc="04090001" w:tentative="1">
+      <w:start w:val="1"/>
+      <w:numFmt w:val="bullet"/>
+      <w:lvlText w:val=""/>
+      <w:lvlJc w:val="left"/>
+      <w:pPr>
+        <w:ind w:left="5040" w:hanging="360"/>
+      </w:pPr>
+      <w:rPr>
+        <w:rFonts w:ascii="Symbol" w:hAnsi="Symbol" w:hint="default"/>
+      </w:rPr>
+    </w:lvl>
+    <w:lvl w:ilvl="7" w:tplc="04090003" w:tentative="1">
+      <w:start w:val="1"/>
+      <w:numFmt w:val="bullet"/>
+      <w:lvlText w:val="o"/>
+      <w:lvlJc w:val="left"/>
+      <w:pPr>
+        <w:ind w:left="5760" w:hanging="360"/>
+      </w:pPr>
+      <w:rPr>
+        <w:rFonts w:ascii="Courier New" w:hAnsi="Courier New" w:cs="Courier New" w:hint="default"/>
+      </w:rPr>
+    </w:lvl>
+    <w:lvl w:ilvl="8" w:tplc="04090005" w:tentative="1">
+      <w:start w:val="1"/>
+      <w:numFmt w:val="bullet"/>
+      <w:lvlText w:val=""/>
+      <w:lvlJc w:val="left"/>
+      <w:pPr>
+        <w:ind w:left="6480" w:hanging="360"/>
+      </w:pPr>
+      <w:rPr>
+        <w:rFonts w:ascii="Wingdings" w:hAnsi="Wingdings" w:hint="default"/>
+      </w:rPr>
+    </w:lvl>
+  </w:abstractNum>
+  <w:abstractNum w:abstractNumId="3" w15:restartNumberingAfterBreak="0">
     <w:nsid w:val="52623078"/>
     <w:multiLevelType w:val="hybridMultilevel"/>
-    <w:tmpl w:val="5C523A52"/>
+    <w:tmpl w:val="2B4C6B52"/>
+    <w:lvl w:ilvl="0" w:tplc="F2F660EC">
+      <w:numFmt w:val="bullet"/>
+      <w:lvlText w:val="-"/>
+      <w:lvlJc w:val="left"/>
+      <w:pPr>
+        <w:ind w:left="720" w:hanging="360"/>
+      </w:pPr>
+      <w:rPr>
+        <w:rFonts w:ascii="Calibri" w:eastAsiaTheme="minorHAnsi" w:hAnsi="Calibri" w:cs="Calibri" w:hint="default"/>
+      </w:rPr>
+    </w:lvl>
+    <w:lvl w:ilvl="1" w:tplc="04090003" w:tentative="1">
+      <w:start w:val="1"/>
+      <w:numFmt w:val="bullet"/>
+      <w:lvlText w:val="o"/>
+      <w:lvlJc w:val="left"/>
+      <w:pPr>
+        <w:ind w:left="1440" w:hanging="360"/>
+      </w:pPr>
+      <w:rPr>
+        <w:rFonts w:ascii="Courier New" w:hAnsi="Courier New" w:cs="Courier New" w:hint="default"/>
+      </w:rPr>
+    </w:lvl>
+    <w:lvl w:ilvl="2" w:tplc="04090005" w:tentative="1">
+      <w:start w:val="1"/>
+      <w:numFmt w:val="bullet"/>
+      <w:lvlText w:val=""/>
+      <w:lvlJc w:val="left"/>
+      <w:pPr>
+        <w:ind w:left="2160" w:hanging="360"/>
+      </w:pPr>
+      <w:rPr>
+        <w:rFonts w:ascii="Wingdings" w:hAnsi="Wingdings" w:hint="default"/>
+      </w:rPr>
+    </w:lvl>
+    <w:lvl w:ilvl="3" w:tplc="04090001" w:tentative="1">
+      <w:start w:val="1"/>
+      <w:numFmt w:val="bullet"/>
+      <w:lvlText w:val=""/>
+      <w:lvlJc w:val="left"/>
+      <w:pPr>
+        <w:ind w:left="2880" w:hanging="360"/>
+      </w:pPr>
+      <w:rPr>
+        <w:rFonts w:ascii="Symbol" w:hAnsi="Symbol" w:hint="default"/>
+      </w:rPr>
+    </w:lvl>
+    <w:lvl w:ilvl="4" w:tplc="04090003" w:tentative="1">
+      <w:start w:val="1"/>
+      <w:numFmt w:val="bullet"/>
+      <w:lvlText w:val="o"/>
+      <w:lvlJc w:val="left"/>
+      <w:pPr>
+        <w:ind w:left="3600" w:hanging="360"/>
+      </w:pPr>
+      <w:rPr>
+        <w:rFonts w:ascii="Courier New" w:hAnsi="Courier New" w:cs="Courier New" w:hint="default"/>
+      </w:rPr>
+    </w:lvl>
+    <w:lvl w:ilvl="5" w:tplc="04090005" w:tentative="1">
+      <w:start w:val="1"/>
+      <w:numFmt w:val="bullet"/>
+      <w:lvlText w:val=""/>
+      <w:lvlJc w:val="left"/>
+      <w:pPr>
+        <w:ind w:left="4320" w:hanging="360"/>
+      </w:pPr>
+      <w:rPr>
+        <w:rFonts w:ascii="Wingdings" w:hAnsi="Wingdings" w:hint="default"/>
+      </w:rPr>
+    </w:lvl>
+    <w:lvl w:ilvl="6" w:tplc="04090001" w:tentative="1">
+      <w:start w:val="1"/>
+      <w:numFmt w:val="bullet"/>
+      <w:lvlText w:val=""/>
+      <w:lvlJc w:val="left"/>
+      <w:pPr>
+        <w:ind w:left="5040" w:hanging="360"/>
+      </w:pPr>
+      <w:rPr>
+        <w:rFonts w:ascii="Symbol" w:hAnsi="Symbol" w:hint="default"/>
+      </w:rPr>
+    </w:lvl>
+    <w:lvl w:ilvl="7" w:tplc="04090003" w:tentative="1">
+      <w:start w:val="1"/>
+      <w:numFmt w:val="bullet"/>
+      <w:lvlText w:val="o"/>
+      <w:lvlJc w:val="left"/>
+      <w:pPr>
+        <w:ind w:left="5760" w:hanging="360"/>
+      </w:pPr>
+      <w:rPr>
+        <w:rFonts w:ascii="Courier New" w:hAnsi="Courier New" w:cs="Courier New" w:hint="default"/>
+      </w:rPr>
+    </w:lvl>
+    <w:lvl w:ilvl="8" w:tplc="04090005" w:tentative="1">
+      <w:start w:val="1"/>
+      <w:numFmt w:val="bullet"/>
+      <w:lvlText w:val=""/>
+      <w:lvlJc w:val="left"/>
+      <w:pPr>
+        <w:ind w:left="6480" w:hanging="360"/>
+      </w:pPr>
+      <w:rPr>
+        <w:rFonts w:ascii="Wingdings" w:hAnsi="Wingdings" w:hint="default"/>
+      </w:rPr>
+    </w:lvl>
+  </w:abstractNum>
+  <w:abstractNum w:abstractNumId="4" w15:restartNumberingAfterBreak="0">
+    <w:nsid w:val="703D2AE5"/>
+    <w:multiLevelType w:val="hybridMultilevel"/>
+    <w:tmpl w:val="9716C1C4"/>
     <w:lvl w:ilvl="0" w:tplc="F2F660EC">
       <w:numFmt w:val="bullet"/>
       <w:lvlText w:val="-"/>
@@ -1650,7 +2383,13 @@
     <w:abstractNumId w:val="0"/>
   </w:num>
   <w:num w:numId="3">
+    <w:abstractNumId w:val="3"/>
+  </w:num>
+  <w:num w:numId="4">
     <w:abstractNumId w:val="2"/>
+  </w:num>
+  <w:num w:numId="5">
+    <w:abstractNumId w:val="4"/>
   </w:num>
 </w:numbering>
 </file>

</xml_diff>